<commit_message>
Some Excises about full tensorflow.
</commit_message>
<xml_diff>
--- a/JupyterHelp.docx
+++ b/JupyterHelp.docx
@@ -1141,7 +1141,7 @@
         <w:lastRenderedPageBreak/>
         <w:drawing>
           <wp:inline distT="0" distB="0" distL="0" distR="0">
-            <wp:extent cx="10116820" cy="1134745"/>
+            <wp:extent cx="6424991" cy="1134745"/>
             <wp:effectExtent l="0" t="0" r="0" b="8255"/>
             <wp:docPr id="9" name="图片 9" descr="http://img.blog.csdn.net/20161011204919218?watermark/2/text/aHR0cDovL2Jsb2cuY3Nkbi5uZXQv/font/5a6L5L2T/fontsize/400/fill/I0JBQkFCMA==/dissolve/70/gravity/SouthEast"/>
             <wp:cNvGraphicFramePr>
@@ -1172,7 +1172,7 @@
                   <pic:spPr bwMode="auto">
                     <a:xfrm>
                       <a:off x="0" y="0"/>
-                      <a:ext cx="10116820" cy="1134745"/>
+                      <a:ext cx="6459791" cy="1140891"/>
                     </a:xfrm>
                     <a:prstGeom prst="rect">
                       <a:avLst/>
@@ -1200,20 +1200,6 @@
         <w:br/>
         <w:t>如上图，它打开了一个端口，并且会在你的浏览器中打开这个页面，主目录是图中的那个directory(可能第一次打开没有这个目录)。</w:t>
       </w:r>
-    </w:p>
-    <w:p>
-      <w:pPr>
-        <w:widowControl/>
-        <w:spacing w:line="525" w:lineRule="atLeast"/>
-        <w:jc w:val="left"/>
-        <w:rPr>
-          <w:rFonts w:ascii="microsoft yahei" w:eastAsia="宋体" w:hAnsi="microsoft yahei" w:cs="宋体"/>
-          <w:color w:val="555555"/>
-          <w:kern w:val="0"/>
-          <w:sz w:val="23"/>
-          <w:szCs w:val="23"/>
-        </w:rPr>
-      </w:pPr>
     </w:p>
     <w:p>
       <w:pPr>
@@ -6006,7 +5992,6 @@
           <w:szCs w:val="23"/>
         </w:rPr>
       </w:pPr>
-      <w:bookmarkStart w:id="15" w:name="_GoBack"/>
       <w:r>
         <w:rPr>
           <w:rFonts w:ascii="微软雅黑" w:eastAsia="微软雅黑" w:hAnsi="微软雅黑" w:cs="宋体"/>
@@ -6066,7 +6051,6 @@
           </wp:inline>
         </w:drawing>
       </w:r>
-      <w:bookmarkEnd w:id="15"/>
     </w:p>
     <w:p>
       <w:pPr>
@@ -6135,8 +6119,8 @@
           <w:szCs w:val="27"/>
         </w:rPr>
       </w:pPr>
-      <w:bookmarkStart w:id="16" w:name="t15"/>
-      <w:bookmarkEnd w:id="16"/>
+      <w:bookmarkStart w:id="15" w:name="t15"/>
+      <w:bookmarkEnd w:id="15"/>
       <w:r>
         <w:rPr>
           <w:rFonts w:ascii="microsoft yahei" w:eastAsia="宋体" w:hAnsi="microsoft yahei" w:cs="宋体"/>
@@ -6522,8 +6506,8 @@
           <w:szCs w:val="36"/>
         </w:rPr>
       </w:pPr>
-      <w:bookmarkStart w:id="17" w:name="t16"/>
-      <w:bookmarkEnd w:id="17"/>
+      <w:bookmarkStart w:id="16" w:name="t16"/>
+      <w:bookmarkEnd w:id="16"/>
       <w:r>
         <w:rPr>
           <w:rFonts w:ascii="microsoft yahei" w:eastAsia="宋体" w:hAnsi="microsoft yahei" w:cs="宋体"/>
@@ -6923,8 +6907,8 @@
           <w:szCs w:val="36"/>
         </w:rPr>
       </w:pPr>
-      <w:bookmarkStart w:id="18" w:name="t17"/>
-      <w:bookmarkEnd w:id="18"/>
+      <w:bookmarkStart w:id="17" w:name="t17"/>
+      <w:bookmarkEnd w:id="17"/>
       <w:r>
         <w:rPr>
           <w:rFonts w:ascii="microsoft yahei" w:eastAsia="宋体" w:hAnsi="microsoft yahei" w:cs="宋体"/>
@@ -7293,8 +7277,8 @@
           <w:szCs w:val="48"/>
         </w:rPr>
       </w:pPr>
-      <w:bookmarkStart w:id="19" w:name="t18"/>
-      <w:bookmarkEnd w:id="19"/>
+      <w:bookmarkStart w:id="18" w:name="t18"/>
+      <w:bookmarkEnd w:id="18"/>
       <w:r>
         <w:rPr>
           <w:rFonts w:ascii="microsoft yahei" w:eastAsia="宋体" w:hAnsi="microsoft yahei" w:cs="宋体"/>
@@ -7324,8 +7308,8 @@
           <w:szCs w:val="36"/>
         </w:rPr>
       </w:pPr>
-      <w:bookmarkStart w:id="20" w:name="t19"/>
-      <w:bookmarkEnd w:id="20"/>
+      <w:bookmarkStart w:id="19" w:name="t19"/>
+      <w:bookmarkEnd w:id="19"/>
       <w:r>
         <w:rPr>
           <w:rFonts w:ascii="microsoft yahei" w:eastAsia="宋体" w:hAnsi="microsoft yahei" w:cs="宋体"/>
@@ -8015,8 +7999,8 @@
           <w:szCs w:val="36"/>
         </w:rPr>
       </w:pPr>
-      <w:bookmarkStart w:id="21" w:name="t20"/>
-      <w:bookmarkEnd w:id="21"/>
+      <w:bookmarkStart w:id="20" w:name="t20"/>
+      <w:bookmarkEnd w:id="20"/>
       <w:r>
         <w:rPr>
           <w:rFonts w:ascii="microsoft yahei" w:eastAsia="宋体" w:hAnsi="microsoft yahei" w:cs="宋体"/>
@@ -8097,8 +8081,8 @@
           <w:szCs w:val="48"/>
         </w:rPr>
       </w:pPr>
-      <w:bookmarkStart w:id="22" w:name="t21"/>
-      <w:bookmarkEnd w:id="22"/>
+      <w:bookmarkStart w:id="21" w:name="t21"/>
+      <w:bookmarkEnd w:id="21"/>
       <w:r>
         <w:rPr>
           <w:rFonts w:ascii="microsoft yahei" w:eastAsia="宋体" w:hAnsi="microsoft yahei" w:cs="宋体"/>
@@ -8240,8 +8224,8 @@
           <w:szCs w:val="48"/>
         </w:rPr>
       </w:pPr>
-      <w:bookmarkStart w:id="23" w:name="t22"/>
-      <w:bookmarkEnd w:id="23"/>
+      <w:bookmarkStart w:id="22" w:name="t22"/>
+      <w:bookmarkEnd w:id="22"/>
       <w:r>
         <w:rPr>
           <w:rFonts w:ascii="microsoft yahei" w:eastAsia="宋体" w:hAnsi="microsoft yahei" w:cs="宋体"/>
@@ -8365,7 +8349,31 @@
             <w:szCs w:val="19"/>
             <w:u w:val="single"/>
           </w:rPr>
-          <w:t>Jupyter Notebook 快速入门（上）</w:t>
+          <w:t>Jupyter Notebook 快速入</w:t>
+        </w:r>
+        <w:r>
+          <w:rPr>
+            <w:rFonts w:ascii="微软雅黑" w:eastAsia="微软雅黑" w:hAnsi="微软雅黑" w:cs="宋体" w:hint="eastAsia"/>
+            <w:color w:val="0C89CF"/>
+            <w:spacing w:val="8"/>
+            <w:kern w:val="0"/>
+            <w:sz w:val="19"/>
+            <w:szCs w:val="19"/>
+            <w:u w:val="single"/>
+          </w:rPr>
+          <w:t>门</w:t>
+        </w:r>
+        <w:r>
+          <w:rPr>
+            <w:rFonts w:ascii="微软雅黑" w:eastAsia="微软雅黑" w:hAnsi="微软雅黑" w:cs="宋体" w:hint="eastAsia"/>
+            <w:color w:val="0C89CF"/>
+            <w:spacing w:val="8"/>
+            <w:kern w:val="0"/>
+            <w:sz w:val="19"/>
+            <w:szCs w:val="19"/>
+            <w:u w:val="single"/>
+          </w:rPr>
+          <w:t>（上）</w:t>
         </w:r>
       </w:hyperlink>
     </w:p>
@@ -8404,7 +8412,33 @@
             <w:szCs w:val="19"/>
             <w:u w:val="single"/>
           </w:rPr>
-          <w:t>jupyter notebook 各种用法记录（陆续更新）</w:t>
+          <w:t>jupyter notebo</w:t>
+        </w:r>
+        <w:bookmarkStart w:id="23" w:name="_GoBack"/>
+        <w:bookmarkEnd w:id="23"/>
+        <w:r>
+          <w:rPr>
+            <w:rFonts w:ascii="微软雅黑" w:eastAsia="微软雅黑" w:hAnsi="微软雅黑" w:cs="宋体" w:hint="eastAsia"/>
+            <w:color w:val="0C89CF"/>
+            <w:spacing w:val="8"/>
+            <w:kern w:val="0"/>
+            <w:sz w:val="19"/>
+            <w:szCs w:val="19"/>
+            <w:u w:val="single"/>
+          </w:rPr>
+          <w:t>o</w:t>
+        </w:r>
+        <w:r>
+          <w:rPr>
+            <w:rFonts w:ascii="微软雅黑" w:eastAsia="微软雅黑" w:hAnsi="微软雅黑" w:cs="宋体" w:hint="eastAsia"/>
+            <w:color w:val="0C89CF"/>
+            <w:spacing w:val="8"/>
+            <w:kern w:val="0"/>
+            <w:sz w:val="19"/>
+            <w:szCs w:val="19"/>
+            <w:u w:val="single"/>
+          </w:rPr>
+          <w:t>k 各种用法记录（陆续更新）</w:t>
         </w:r>
       </w:hyperlink>
     </w:p>

</xml_diff>